<commit_message>
work on data augmentation
</commit_message>
<xml_diff>
--- a/Stages/Stage 1 - Project Management/Project_Proposal_2.docx
+++ b/Stages/Stage 1 - Project Management/Project_Proposal_2.docx
@@ -704,15 +704,7 @@
           <w:szCs w:val="24"/>
           <w:lang w:val="en-US"/>
         </w:rPr>
-        <w:t>During the last decade, machine learning algorithms have become increasingly popular, as they have more than once proven unbe</w:t>
-      </w:r>
-      <w:r>
-        <w:rPr>
-          <w:sz w:val="24"/>
-          <w:szCs w:val="24"/>
-          <w:lang w:val="en-US"/>
-        </w:rPr>
-        <w:t xml:space="preserve">knownst performance in many difficult tasks </w:t>
+        <w:t xml:space="preserve">During the last decade, machine learning algorithms have become increasingly popular, as they have more than once proven unbeknownst performance in many difficult tasks </w:t>
       </w:r>
       <w:r>
         <w:rPr>
@@ -904,23 +896,7 @@
           <w:szCs w:val="24"/>
           <w:lang w:val="en-US"/>
         </w:rPr>
-        <w:t>control applications. This will be accomplished in three major steps, inc</w:t>
-      </w:r>
-      <w:r>
-        <w:rPr>
-          <w:sz w:val="24"/>
-          <w:szCs w:val="24"/>
-          <w:lang w:val="en-US"/>
-        </w:rPr>
-        <w:t>luding the acquisition of a proper data-set, the training of a convolutional neural network and some unit integration tests, where we battle-test our sensor with hardware under different circumstances. We decided to measure the rotation angle of a motor, a</w:t>
-      </w:r>
-      <w:r>
-        <w:rPr>
-          <w:sz w:val="24"/>
-          <w:szCs w:val="24"/>
-          <w:lang w:val="en-US"/>
-        </w:rPr>
-        <w:t>s we have all the required hardware available at the University.</w:t>
+        <w:t>control applications. This will be accomplished in three major steps, including the acquisition of a proper data-set, the training of a convolutional neural network and some unit integration tests, where we battle-test our sensor with hardware under different circumstances. We decided to measure the rotation angle of a motor, as we have all the required hardware available at the University.</w:t>
       </w:r>
     </w:p>
     <w:p>
@@ -938,13 +914,9 @@
     <w:p>
       <w:pPr>
         <w:pStyle w:val="Listenabsatz"/>
+        <w:keepNext/>
         <w:ind w:left="1134"/>
         <w:jc w:val="both"/>
-        <w:rPr>
-          <w:sz w:val="24"/>
-          <w:szCs w:val="24"/>
-          <w:lang w:val="en-US"/>
-        </w:rPr>
       </w:pPr>
       <w:r>
         <w:rPr>
@@ -989,6 +961,42 @@
     </w:p>
     <w:p>
       <w:pPr>
+        <w:pStyle w:val="Beschriftung"/>
+        <w:ind w:left="426" w:firstLine="708"/>
+        <w:jc w:val="both"/>
+        <w:rPr>
+          <w:sz w:val="24"/>
+          <w:szCs w:val="24"/>
+          <w:lang w:val="en-US"/>
+        </w:rPr>
+      </w:pPr>
+      <w:r>
+        <w:t xml:space="preserve">Figure </w:t>
+      </w:r>
+      <w:r>
+        <w:fldChar w:fldCharType="begin"/>
+      </w:r>
+      <w:r>
+        <w:instrText xml:space="preserve"> SEQ Figure \* ARABIC </w:instrText>
+      </w:r>
+      <w:r>
+        <w:fldChar w:fldCharType="separate"/>
+      </w:r>
+      <w:r>
+        <w:rPr>
+          <w:noProof/>
+        </w:rPr>
+        <w:t>1</w:t>
+      </w:r>
+      <w:r>
+        <w:fldChar w:fldCharType="end"/>
+      </w:r>
+      <w:r>
+        <w:t xml:space="preserve"> Measurement Goal</w:t>
+      </w:r>
+    </w:p>
+    <w:p>
+      <w:pPr>
         <w:pStyle w:val="Listenabsatz"/>
         <w:ind w:left="1134"/>
         <w:jc w:val="both"/>
@@ -1043,7 +1051,6 @@
           <w:szCs w:val="24"/>
           <w:lang w:val="en-US"/>
         </w:rPr>
-        <w:lastRenderedPageBreak/>
         <w:t xml:space="preserve"> Definition of the </w:t>
       </w:r>
       <w:r>
@@ -1250,15 +1257,10 @@
     </w:p>
     <w:p>
       <w:pPr>
+        <w:keepNext/>
         <w:spacing w:after="0" w:line="240" w:lineRule="auto"/>
         <w:ind w:left="1080"/>
         <w:jc w:val="both"/>
-        <w:rPr>
-          <w:color w:val="000000" w:themeColor="text1"/>
-          <w:sz w:val="24"/>
-          <w:szCs w:val="24"/>
-          <w:lang w:val="en-US"/>
-        </w:rPr>
       </w:pPr>
       <w:r>
         <w:rPr>
@@ -1303,6 +1305,51 @@
     </w:p>
     <w:p>
       <w:pPr>
+        <w:pStyle w:val="Beschriftung"/>
+        <w:ind w:left="708" w:firstLine="372"/>
+        <w:jc w:val="both"/>
+        <w:rPr>
+          <w:color w:val="000000" w:themeColor="text1"/>
+          <w:sz w:val="24"/>
+          <w:szCs w:val="24"/>
+          <w:lang w:val="en-US"/>
+        </w:rPr>
+      </w:pPr>
+      <w:r>
+        <w:t xml:space="preserve">  Figure </w:t>
+      </w:r>
+      <w:r>
+        <w:fldChar w:fldCharType="begin"/>
+      </w:r>
+      <w:r>
+        <w:instrText xml:space="preserve"> SEQ Figure \* ARABIC </w:instrText>
+      </w:r>
+      <w:r>
+        <w:fldChar w:fldCharType="separate"/>
+      </w:r>
+      <w:r>
+        <w:rPr>
+          <w:noProof/>
+        </w:rPr>
+        <w:t>2</w:t>
+      </w:r>
+      <w:r>
+        <w:fldChar w:fldCharType="end"/>
+      </w:r>
+      <w:r>
+        <w:t xml:space="preserve">   </w:t>
+      </w:r>
+      <w:proofErr w:type="gramStart"/>
+      <w:r>
+        <w:t>Experimental</w:t>
+      </w:r>
+      <w:proofErr w:type="gramEnd"/>
+      <w:r>
+        <w:t xml:space="preserve"> Setup</w:t>
+      </w:r>
+    </w:p>
+    <w:p>
+      <w:pPr>
         <w:spacing w:after="0" w:line="240" w:lineRule="auto"/>
         <w:jc w:val="both"/>
         <w:rPr>
@@ -1329,15 +1376,7 @@
           <w:szCs w:val="24"/>
           <w:lang w:val="en-US"/>
         </w:rPr>
-        <w:t>The personal computer is rather uncommon in a control setup because most of the needed task can also be done on the</w:t>
-      </w:r>
-      <w:r>
-        <w:rPr>
-          <w:sz w:val="24"/>
-          <w:szCs w:val="24"/>
-          <w:lang w:val="en-US"/>
-        </w:rPr>
-        <w:t xml:space="preserve"> microcontroller.</w:t>
+        <w:t>The personal computer is rather uncommon in a control setup because most of the needed task can also be done on the microcontroller.</w:t>
       </w:r>
     </w:p>
     <w:p>
@@ -1357,15 +1396,7 @@
           <w:szCs w:val="24"/>
           <w:lang w:val="en-US"/>
         </w:rPr>
-        <w:t xml:space="preserve">The main difference lies in the disproportionally larger computing power of a pc compared to a small microcontroller. This additional power is needed because we work with large and complex input data which require a substantial amount of </w:t>
-      </w:r>
-      <w:r>
-        <w:rPr>
-          <w:sz w:val="24"/>
-          <w:szCs w:val="24"/>
-          <w:lang w:val="en-US"/>
-        </w:rPr>
-        <w:t>calculations to process</w:t>
+        <w:t>The main difference lies in the disproportionally larger computing power of a pc compared to a small microcontroller. This additional power is needed because we work with large and complex input data which require a substantial amount of calculations to process</w:t>
       </w:r>
       <w:r>
         <w:rPr>
@@ -1401,15 +1432,7 @@
           <w:szCs w:val="24"/>
           <w:lang w:val="en-US"/>
         </w:rPr>
-        <w:t>Another important part of our work will be to test and benchmark our sensor system. Important metrics to evaluate will be the accuracy, dependability, performance and</w:t>
-      </w:r>
-      <w:r>
-        <w:rPr>
-          <w:sz w:val="24"/>
-          <w:szCs w:val="24"/>
-          <w:lang w:val="en-US"/>
-        </w:rPr>
-        <w:t xml:space="preserve"> its robustness against noise.</w:t>
+        <w:t>Another important part of our work will be to test and benchmark our sensor system. Important metrics to evaluate will be the accuracy, dependability, performance and its robustness against noise.</w:t>
       </w:r>
     </w:p>
     <w:p>
@@ -1500,11 +1523,8 @@
           <w:szCs w:val="24"/>
           <w:lang w:val="en-US"/>
         </w:rPr>
-        <w:lastRenderedPageBreak/>
         <w:t>Method or proposed solution</w:t>
       </w:r>
-      <w:bookmarkStart w:id="0" w:name="_GoBack"/>
-      <w:bookmarkEnd w:id="0"/>
     </w:p>
     <w:p>
       <w:pPr>
@@ -1672,18 +1692,13 @@
     </w:p>
     <w:p>
       <w:pPr>
+        <w:keepNext/>
         <w:tabs>
           <w:tab w:val="left" w:pos="1134"/>
         </w:tabs>
         <w:spacing w:after="0" w:line="240" w:lineRule="auto"/>
         <w:ind w:left="1134"/>
         <w:jc w:val="both"/>
-        <w:rPr>
-          <w:color w:val="000000" w:themeColor="text1"/>
-          <w:sz w:val="24"/>
-          <w:szCs w:val="24"/>
-          <w:lang w:val="en-US"/>
-        </w:rPr>
       </w:pPr>
       <w:r>
         <w:rPr>
@@ -1739,6 +1754,53 @@
     </w:p>
     <w:p>
       <w:pPr>
+        <w:pStyle w:val="Beschriftung"/>
+        <w:ind w:left="372" w:firstLine="708"/>
+        <w:jc w:val="both"/>
+        <w:rPr>
+          <w:color w:val="000000" w:themeColor="text1"/>
+          <w:sz w:val="24"/>
+          <w:szCs w:val="24"/>
+          <w:lang w:val="en-US"/>
+        </w:rPr>
+      </w:pPr>
+      <w:r>
+        <w:rPr>
+          <w:lang w:val="en-GB"/>
+        </w:rPr>
+        <w:t xml:space="preserve"> Figure </w:t>
+      </w:r>
+      <w:r>
+        <w:fldChar w:fldCharType="begin"/>
+      </w:r>
+      <w:r>
+        <w:rPr>
+          <w:lang w:val="en-GB"/>
+        </w:rPr>
+        <w:instrText xml:space="preserve"> SEQ Figure \* ARABIC </w:instrText>
+      </w:r>
+      <w:r>
+        <w:fldChar w:fldCharType="separate"/>
+      </w:r>
+      <w:r>
+        <w:rPr>
+          <w:noProof/>
+          <w:lang w:val="en-GB"/>
+        </w:rPr>
+        <w:t>3</w:t>
+      </w:r>
+      <w:r>
+        <w:fldChar w:fldCharType="end"/>
+      </w:r>
+      <w:r>
+        <w:rPr>
+          <w:lang w:val="en-GB"/>
+        </w:rPr>
+        <w:t xml:space="preserve">   Convolutional Neural Network Architecture [2]</w:t>
+      </w:r>
+    </w:p>
+    <w:p>
+      <w:pPr>
         <w:tabs>
           <w:tab w:val="left" w:pos="1134"/>
         </w:tabs>
@@ -1885,15 +1947,7 @@
           <w:szCs w:val="24"/>
           <w:lang w:val="en-US"/>
         </w:rPr>
-        <w:t>Getting valid ima</w:t>
-      </w:r>
-      <w:r>
-        <w:rPr>
-          <w:sz w:val="24"/>
-          <w:szCs w:val="24"/>
-          <w:lang w:val="en-US"/>
-        </w:rPr>
-        <w:t>ges from the camera.</w:t>
+        <w:t>Getting valid images from the camera.</w:t>
       </w:r>
     </w:p>
     <w:p>
@@ -1958,15 +2012,7 @@
           <w:szCs w:val="24"/>
           <w:lang w:val="en-US"/>
         </w:rPr>
-        <w:t xml:space="preserve">The next step will then be the acquisition of a proper data set, which we </w:t>
-      </w:r>
-      <w:r>
-        <w:rPr>
-          <w:sz w:val="24"/>
-          <w:szCs w:val="24"/>
-          <w:lang w:val="en-US"/>
-        </w:rPr>
-        <w:t xml:space="preserve">need for training our network. This is the first time when all the different components will be put together. The experimental setup needs to be </w:t>
+        <w:t xml:space="preserve">The next step will then be the acquisition of a proper data set, which we need for training our network. This is the first time when all the different components will be put together. The experimental setup needs to be </w:t>
       </w:r>
       <w:r>
         <w:rPr>
@@ -1998,15 +2044,16 @@
           <w:szCs w:val="24"/>
           <w:lang w:val="en-US"/>
         </w:rPr>
-        <w:t>because mistakes from this stage will be very hard to correct/compensate in later st</w:t>
-      </w:r>
-      <w:r>
-        <w:rPr>
-          <w:sz w:val="24"/>
-          <w:szCs w:val="24"/>
-          <w:lang w:val="en-US"/>
-        </w:rPr>
-        <w:t xml:space="preserve">eps. Furthermore, any form of automation will greatly </w:t>
+        <w:t xml:space="preserve">because mistakes from this stage will be very hard to correct/compensate in later </w:t>
+      </w:r>
+      <w:r>
+        <w:rPr>
+          <w:sz w:val="24"/>
+          <w:szCs w:val="24"/>
+          <w:lang w:val="en-US"/>
+        </w:rPr>
+        <w:lastRenderedPageBreak/>
+        <w:t xml:space="preserve">steps. Furthermore, any form of automation will greatly </w:t>
       </w:r>
       <w:r>
         <w:rPr>
@@ -2033,24 +2080,7 @@
           <w:szCs w:val="24"/>
           <w:lang w:val="en-US"/>
         </w:rPr>
-        <w:t>The next project phase will be dedicated to the training of the network. Ensuring that the netw</w:t>
-      </w:r>
-      <w:r>
-        <w:rPr>
-          <w:sz w:val="24"/>
-          <w:szCs w:val="24"/>
-          <w:lang w:val="en-US"/>
-        </w:rPr>
-        <w:t xml:space="preserve">ork reaches acceptable accuracy and good performance will be vital </w:t>
-      </w:r>
-      <w:r>
-        <w:rPr>
-          <w:sz w:val="24"/>
-          <w:szCs w:val="24"/>
-          <w:lang w:val="en-US"/>
-        </w:rPr>
-        <w:lastRenderedPageBreak/>
-        <w:t>in this step. Experts also call this step the “hyperparameter tuning step”, because one can adjust many settings and values of the network to optimize its performance.</w:t>
+        <w:t>The next project phase will be dedicated to the training of the network. Ensuring that the network reaches acceptable accuracy and good performance will be vital in this step. Experts also call this step the “hyperparameter tuning step”, because one can adjust many settings and values of the network to optimize its performance.</w:t>
       </w:r>
     </w:p>
     <w:p>
@@ -2069,15 +2099,7 @@
           <w:szCs w:val="24"/>
           <w:lang w:val="en-US"/>
         </w:rPr>
-        <w:t>The last step will th</w:t>
-      </w:r>
-      <w:r>
-        <w:rPr>
-          <w:sz w:val="24"/>
-          <w:szCs w:val="24"/>
-          <w:lang w:val="en-US"/>
-        </w:rPr>
-        <w:t xml:space="preserve">en be to test the trained network and the overall sensor system, comprised of the camera and the personal computer, in a classic control loop.  </w:t>
+        <w:t xml:space="preserve">The last step will then be to test the trained network and the overall sensor system, comprised of the camera and the personal computer, in a classic control loop.  </w:t>
       </w:r>
       <w:r>
         <w:rPr>
@@ -2123,6 +2145,7 @@
     </w:p>
     <w:p>
       <w:pPr>
+        <w:keepNext/>
         <w:tabs>
           <w:tab w:val="left" w:pos="709"/>
           <w:tab w:val="left" w:pos="1134"/>
@@ -2130,11 +2153,6 @@
         </w:tabs>
         <w:spacing w:after="0" w:line="240" w:lineRule="auto"/>
         <w:ind w:left="1080"/>
-        <w:rPr>
-          <w:sz w:val="24"/>
-          <w:szCs w:val="24"/>
-          <w:lang w:val="en-US"/>
-        </w:rPr>
       </w:pPr>
       <w:r>
         <w:rPr>
@@ -2179,6 +2197,41 @@
     </w:p>
     <w:p>
       <w:pPr>
+        <w:pStyle w:val="Beschriftung"/>
+        <w:ind w:left="372" w:firstLine="708"/>
+        <w:rPr>
+          <w:sz w:val="24"/>
+          <w:szCs w:val="24"/>
+          <w:lang w:val="en-US"/>
+        </w:rPr>
+      </w:pPr>
+      <w:r>
+        <w:t xml:space="preserve">Figure </w:t>
+      </w:r>
+      <w:r>
+        <w:fldChar w:fldCharType="begin"/>
+      </w:r>
+      <w:r>
+        <w:instrText xml:space="preserve"> SEQ Figure \* ARABIC </w:instrText>
+      </w:r>
+      <w:r>
+        <w:fldChar w:fldCharType="separate"/>
+      </w:r>
+      <w:r>
+        <w:rPr>
+          <w:noProof/>
+        </w:rPr>
+        <w:t>4</w:t>
+      </w:r>
+      <w:r>
+        <w:fldChar w:fldCharType="end"/>
+      </w:r>
+      <w:r>
+        <w:t xml:space="preserve">  Timeline</w:t>
+      </w:r>
+    </w:p>
+    <w:p>
+      <w:pPr>
         <w:tabs>
           <w:tab w:val="left" w:pos="709"/>
           <w:tab w:val="left" w:pos="1134"/>
@@ -2199,15 +2252,7 @@
           <w:szCs w:val="24"/>
           <w:lang w:val="en-US"/>
         </w:rPr>
-        <w:t xml:space="preserve">The feasibility study consists of complete training of a convolutional neural network with one of the many freely available data sets from the web. This step would take an </w:t>
-      </w:r>
-      <w:r>
-        <w:rPr>
-          <w:sz w:val="24"/>
-          <w:szCs w:val="24"/>
-          <w:lang w:val="en-US"/>
-        </w:rPr>
-        <w:t>expert probably only a few hours or days to complete, but as we are new to the field, we planned enough time to acquaint with all the tools and the workflows.</w:t>
+        <w:t>The feasibility study consists of complete training of a convolutional neural network with one of the many freely available data sets from the web. This step would take an expert probably only a few hours or days to complete, but as we are new to the field, we planned enough time to acquaint with all the tools and the workflows.</w:t>
       </w:r>
     </w:p>
     <w:p>
@@ -2315,15 +2360,7 @@
           <w:szCs w:val="24"/>
           <w:lang w:val="en-US"/>
         </w:rPr>
-        <w:t>The training of the model then also takes at least two months because we expect to do a lot of trial</w:t>
-      </w:r>
-      <w:r>
-        <w:rPr>
-          <w:sz w:val="24"/>
-          <w:szCs w:val="24"/>
-          <w:lang w:val="en-US"/>
-        </w:rPr>
-        <w:t xml:space="preserve"> and error. </w:t>
+        <w:t xml:space="preserve">The training of the model then also takes at least two months because we expect to do a lot of trial and error. </w:t>
       </w:r>
     </w:p>
     <w:p>
@@ -2392,6 +2429,23 @@
           <w:tab w:val="left" w:pos="1418"/>
         </w:tabs>
         <w:spacing w:after="0" w:line="240" w:lineRule="auto"/>
+        <w:ind w:left="1080"/>
+        <w:jc w:val="both"/>
+        <w:rPr>
+          <w:sz w:val="24"/>
+          <w:szCs w:val="24"/>
+          <w:lang w:val="en-US"/>
+        </w:rPr>
+      </w:pPr>
+    </w:p>
+    <w:p>
+      <w:pPr>
+        <w:tabs>
+          <w:tab w:val="left" w:pos="709"/>
+          <w:tab w:val="left" w:pos="1134"/>
+          <w:tab w:val="left" w:pos="1418"/>
+        </w:tabs>
+        <w:spacing w:after="0" w:line="240" w:lineRule="auto"/>
         <w:ind w:left="708"/>
         <w:rPr>
           <w:sz w:val="24"/>
@@ -2429,6 +2483,7 @@
           <w:szCs w:val="24"/>
           <w:lang w:val="en-US"/>
         </w:rPr>
+        <w:lastRenderedPageBreak/>
         <w:t xml:space="preserve">Facilities </w:t>
       </w:r>
     </w:p>
@@ -2567,15 +2622,7 @@
           <w:szCs w:val="24"/>
           <w:lang w:val="en-US"/>
         </w:rPr>
-        <w:t>Se</w:t>
-      </w:r>
-      <w:r>
-        <w:rPr>
-          <w:sz w:val="24"/>
-          <w:szCs w:val="24"/>
-          <w:lang w:val="en-US"/>
-        </w:rPr>
-        <w:t>rvo-Motor</w:t>
+        <w:t>Servo-Motor</w:t>
       </w:r>
     </w:p>
     <w:p>
@@ -2610,7 +2657,6 @@
           <w:szCs w:val="24"/>
           <w:lang w:val="en-US"/>
         </w:rPr>
-        <w:lastRenderedPageBreak/>
         <w:t xml:space="preserve">Personal  </w:t>
       </w:r>
     </w:p>
@@ -2675,16 +2721,7 @@
           <w:szCs w:val="24"/>
           <w:lang w:val="en-US"/>
         </w:rPr>
-        <w:t>Lau</w:t>
-      </w:r>
-      <w:r>
-        <w:rPr>
-          <w:b/>
-          <w:sz w:val="24"/>
-          <w:szCs w:val="24"/>
-          <w:lang w:val="en-US"/>
-        </w:rPr>
-        <w:t>renz Hundgeburth</w:t>
+        <w:t>Laurenz Hundgeburth</w:t>
       </w:r>
       <w:r>
         <w:rPr>
@@ -2740,15 +2777,7 @@
           <w:szCs w:val="24"/>
           <w:lang w:val="en-US"/>
         </w:rPr>
-        <w:t>is to start with a very small and doable goal with room to im</w:t>
-      </w:r>
-      <w:r>
-        <w:rPr>
-          <w:sz w:val="24"/>
-          <w:szCs w:val="24"/>
-          <w:lang w:val="en-US"/>
-        </w:rPr>
-        <w:t>prove. Once good decisions have been made we plan to keep the pressure up.</w:t>
+        <w:t>is to start with a very small and doable goal with room to improve. Once good decisions have been made we plan to keep the pressure up.</w:t>
       </w:r>
     </w:p>
     <w:p>
@@ -2813,6 +2842,50 @@
         </w:rPr>
         <w:t>Budget</w:t>
       </w:r>
+    </w:p>
+    <w:p>
+      <w:pPr>
+        <w:pStyle w:val="Beschriftung"/>
+        <w:keepNext/>
+        <w:ind w:left="708" w:firstLine="708"/>
+      </w:pPr>
+      <w:r>
+        <w:t xml:space="preserve">Table </w:t>
+      </w:r>
+      <w:r>
+        <w:fldChar w:fldCharType="begin"/>
+      </w:r>
+      <w:r>
+        <w:instrText xml:space="preserve"> SEQ Table \* ARABIC </w:instrText>
+      </w:r>
+      <w:r>
+        <w:fldChar w:fldCharType="separate"/>
+      </w:r>
+      <w:r>
+        <w:rPr>
+          <w:noProof/>
+        </w:rPr>
+        <w:t>1</w:t>
+      </w:r>
+      <w:r>
+        <w:fldChar w:fldCharType="end"/>
+      </w:r>
+      <w:r>
+        <w:t xml:space="preserve">  Project </w:t>
+      </w:r>
+      <w:proofErr w:type="spellStart"/>
+      <w:r>
+        <w:t>Cost</w:t>
+      </w:r>
+      <w:proofErr w:type="spellEnd"/>
+      <w:r>
+        <w:t xml:space="preserve"> </w:t>
+      </w:r>
+      <w:proofErr w:type="spellStart"/>
+      <w:r>
+        <w:t>Calculations</w:t>
+      </w:r>
+      <w:proofErr w:type="spellEnd"/>
     </w:p>
     <w:p>
       <w:pPr>
@@ -2864,6 +2937,8 @@
           </wp:inline>
         </w:drawing>
       </w:r>
+      <w:bookmarkStart w:id="0" w:name="_GoBack"/>
+      <w:bookmarkEnd w:id="0"/>
     </w:p>
     <w:p>
       <w:pPr>
@@ -2965,14 +3040,7 @@
           <w:bCs/>
           <w:lang w:val="en-US"/>
         </w:rPr>
-        <w:t xml:space="preserve"> training set and to do training right. The problem here is our missing expertise and we expect to learn a lot during this project. However, we are positive, that if we keep focusing on one problem at a time,</w:t>
-      </w:r>
-      <w:r>
-        <w:rPr>
-          <w:bCs/>
-          <w:lang w:val="en-US"/>
-        </w:rPr>
-        <w:t xml:space="preserve"> we will finish on time.</w:t>
+        <w:t xml:space="preserve"> training set and to do training right. The problem here is our missing expertise and we expect to learn a lot during this project. However, we are positive, that if we keep focusing on one problem at a time, we will finish on time.</w:t>
       </w:r>
     </w:p>
     <w:p>
@@ -3011,6 +3079,7 @@
           <w:szCs w:val="24"/>
           <w:lang w:val="en-US"/>
         </w:rPr>
+        <w:lastRenderedPageBreak/>
         <w:t xml:space="preserve">Conclusion </w:t>
       </w:r>
     </w:p>
@@ -3031,23 +3100,7 @@
           <w:szCs w:val="24"/>
           <w:lang w:val="en-US"/>
         </w:rPr>
-        <w:t xml:space="preserve">To sum up, the goal of this work is to build and train a visual sensor with a convolutional neural network which can be used in control applications. This approach is novel in a way that it uses machine learning to </w:t>
-      </w:r>
-      <w:r>
-        <w:rPr>
-          <w:sz w:val="24"/>
-          <w:szCs w:val="24"/>
-          <w:lang w:val="en-US"/>
-        </w:rPr>
-        <w:t xml:space="preserve">build a very custom and affordable sensor. We have prepared ourselves well for this task and are very positive that the sensor will show great performance, both in accuracy and in reliability. We also think that machine learning should have a stable place </w:t>
-      </w:r>
-      <w:r>
-        <w:rPr>
-          <w:sz w:val="24"/>
-          <w:szCs w:val="24"/>
-          <w:lang w:val="en-US"/>
-        </w:rPr>
-        <w:t>in a control engineers’ repertoire and are eager to demonstrate its capabilities.</w:t>
+        <w:t>To sum up, the goal of this work is to build and train a visual sensor with a convolutional neural network which can be used in control applications. This approach is novel in a way that it uses machine learning to build a very custom and affordable sensor. We have prepared ourselves well for this task and are very positive that the sensor will show great performance, both in accuracy and in reliability. We also think that machine learning should have a stable place in a control engineers’ repertoire and are eager to demonstrate its capabilities.</w:t>
       </w:r>
     </w:p>
     <w:p>
@@ -3082,7 +3135,6 @@
           <w:szCs w:val="24"/>
           <w:lang w:val="en-US"/>
         </w:rPr>
-        <w:lastRenderedPageBreak/>
         <w:t xml:space="preserve">Bibliography </w:t>
       </w:r>
     </w:p>
@@ -3091,6 +3143,7 @@
         <w:rPr>
           <w:color w:val="333333"/>
           <w:shd w:val="clear" w:color="auto" w:fill="FFFFFF"/>
+          <w:lang w:val="en-GB"/>
         </w:rPr>
       </w:pPr>
       <w:r>
@@ -3131,24 +3184,9 @@
         <w:rPr>
           <w:color w:val="333333"/>
           <w:shd w:val="clear" w:color="auto" w:fill="FFFFFF"/>
-        </w:rPr>
-        <w:t>[</w:t>
-      </w:r>
-      <w:proofErr w:type="spellStart"/>
-      <w:r>
-        <w:rPr>
-          <w:color w:val="333333"/>
-          <w:shd w:val="clear" w:color="auto" w:fill="FFFFFF"/>
-        </w:rPr>
-        <w:t>Accessed</w:t>
-      </w:r>
-      <w:proofErr w:type="spellEnd"/>
-      <w:r>
-        <w:rPr>
-          <w:color w:val="333333"/>
-          <w:shd w:val="clear" w:color="auto" w:fill="FFFFFF"/>
-        </w:rPr>
-        <w:t>: 24-Jun-2019].</w:t>
+          <w:lang w:val="en-GB"/>
+        </w:rPr>
+        <w:t>[Accessed: 24-Jun-2019].</w:t>
       </w:r>
     </w:p>
     <w:p>
@@ -3275,16 +3313,7 @@
           <w:szCs w:val="24"/>
           <w:lang w:val="en-US"/>
         </w:rPr>
-        <w:t>A</w:t>
-      </w:r>
-      <w:r>
-        <w:rPr>
-          <w:b/>
-          <w:sz w:val="24"/>
-          <w:szCs w:val="24"/>
-          <w:lang w:val="en-US"/>
-        </w:rPr>
-        <w:t xml:space="preserve">ppendixes </w:t>
+        <w:t xml:space="preserve">Appendixes </w:t>
       </w:r>
     </w:p>
     <w:p>
@@ -3322,14 +3351,7 @@
             <w:rStyle w:val="Hyperlink"/>
             <w:lang w:val="en-US"/>
           </w:rPr>
-          <w:t>https://www.coursera.org/learn/machi</w:t>
-        </w:r>
-        <w:r>
-          <w:rPr>
-            <w:rStyle w:val="Hyperlink"/>
-            <w:lang w:val="en-US"/>
-          </w:rPr>
-          <w:t>ne-learning</w:t>
+          <w:t>https://www.coursera.org/learn/machine-learning</w:t>
         </w:r>
       </w:hyperlink>
     </w:p>
@@ -5386,6 +5408,25 @@
       <w:u w:val="single"/>
     </w:rPr>
   </w:style>
+  <w:style w:type="paragraph" w:styleId="Beschriftung">
+    <w:name w:val="caption"/>
+    <w:basedOn w:val="Standard"/>
+    <w:next w:val="Standard"/>
+    <w:unhideWhenUsed/>
+    <w:qFormat/>
+    <w:locked/>
+    <w:rsid w:val="008D2FB8"/>
+    <w:pPr>
+      <w:spacing w:line="240" w:lineRule="auto"/>
+    </w:pPr>
+    <w:rPr>
+      <w:i/>
+      <w:iCs/>
+      <w:color w:val="1F497D" w:themeColor="text2"/>
+      <w:sz w:val="18"/>
+      <w:szCs w:val="18"/>
+    </w:rPr>
+  </w:style>
 </w:styles>
 </file>
 
@@ -5673,15 +5714,6 @@
 </file>
 
 <file path=customXml/item1.xml><?xml version="1.0" encoding="utf-8"?>
-<?mso-contentType ?>
-<FormTemplates xmlns="http://schemas.microsoft.com/sharepoint/v3/contenttype/forms">
-  <Display>DocumentLibraryForm</Display>
-  <Edit>DocumentLibraryForm</Edit>
-  <New>DocumentLibraryForm</New>
-</FormTemplates>
-</file>
-
-<file path=customXml/item2.xml><?xml version="1.0" encoding="utf-8"?>
 <p:properties xmlns:p="http://schemas.microsoft.com/office/2006/metadata/properties" xmlns:xsi="http://www.w3.org/2001/XMLSchema-instance" xmlns:pc="http://schemas.microsoft.com/office/infopath/2007/PartnerControls">
   <documentManagement>
     <Kategorie xmlns="22a12027-b3c1-40b6-91e1-d44cd8ff5d8a" xsi:nil="true"/>
@@ -5697,6 +5729,15 @@
     <IconOverlay xmlns="http://schemas.microsoft.com/sharepoint/v4" xsi:nil="true"/>
   </documentManagement>
 </p:properties>
+</file>
+
+<file path=customXml/item2.xml><?xml version="1.0" encoding="utf-8"?>
+<?mso-contentType ?>
+<FormTemplates xmlns="http://schemas.microsoft.com/sharepoint/v3/contenttype/forms">
+  <Display>DocumentLibraryForm</Display>
+  <Edit>DocumentLibraryForm</Edit>
+  <New>DocumentLibraryForm</New>
+</FormTemplates>
 </file>
 
 <file path=customXml/item3.xml><?xml version="1.0" encoding="utf-8"?>
@@ -5924,14 +5965,6 @@
 </file>
 
 <file path=customXml/itemProps1.xml><?xml version="1.0" encoding="utf-8"?>
-<ds:datastoreItem xmlns:ds="http://schemas.openxmlformats.org/officeDocument/2006/customXml" ds:itemID="{E6E4BE54-CAB3-41C7-A96D-F78B474FCCD2}">
-  <ds:schemaRefs>
-    <ds:schemaRef ds:uri="http://schemas.microsoft.com/sharepoint/v3/contenttype/forms"/>
-  </ds:schemaRefs>
-</ds:datastoreItem>
-</file>
-
-<file path=customXml/itemProps2.xml><?xml version="1.0" encoding="utf-8"?>
 <ds:datastoreItem xmlns:ds="http://schemas.openxmlformats.org/officeDocument/2006/customXml" ds:itemID="{842ADF27-E735-49A2-B2F9-162EB26ADE51}">
   <ds:schemaRefs>
     <ds:schemaRef ds:uri="http://schemas.microsoft.com/office/2006/metadata/properties"/>
@@ -5943,6 +5976,14 @@
     <ds:schemaRef ds:uri="36ec10ec-be8e-4438-9518-9db28c208848"/>
     <ds:schemaRef ds:uri="295152be-4f51-4bb9-a111-118fa24689a0"/>
     <ds:schemaRef ds:uri="http://schemas.microsoft.com/sharepoint/v4"/>
+  </ds:schemaRefs>
+</ds:datastoreItem>
+</file>
+
+<file path=customXml/itemProps2.xml><?xml version="1.0" encoding="utf-8"?>
+<ds:datastoreItem xmlns:ds="http://schemas.openxmlformats.org/officeDocument/2006/customXml" ds:itemID="{E6E4BE54-CAB3-41C7-A96D-F78B474FCCD2}">
+  <ds:schemaRefs>
+    <ds:schemaRef ds:uri="http://schemas.microsoft.com/sharepoint/v3/contenttype/forms"/>
   </ds:schemaRefs>
 </ds:datastoreItem>
 </file>
@@ -5972,7 +6013,7 @@
 </file>
 
 <file path=customXml/itemProps4.xml><?xml version="1.0" encoding="utf-8"?>
-<ds:datastoreItem xmlns:ds="http://schemas.openxmlformats.org/officeDocument/2006/customXml" ds:itemID="{B3BEA5AD-C1F4-4301-9A27-255B9AEEC525}">
+<ds:datastoreItem xmlns:ds="http://schemas.openxmlformats.org/officeDocument/2006/customXml" ds:itemID="{C4C1351E-307F-4A75-B408-ADED6C43C4CE}">
   <ds:schemaRefs>
     <ds:schemaRef ds:uri="http://schemas.openxmlformats.org/officeDocument/2006/bibliography"/>
   </ds:schemaRefs>

</xml_diff>